<commit_message>
Update Texto_Problem Set 1 - Nelson 1.docx
</commit_message>
<xml_diff>
--- a/document/Texto_Problem Set 1 - Nelson 1.docx
+++ b/document/Texto_Problem Set 1 - Nelson 1.docx
@@ -1,6 +1,6 @@
 
 <file path=word/document.xml><?xml version="1.0" encoding="utf-8"?>
-<w:document xmlns:wpc="http://schemas.microsoft.com/office/word/2010/wordprocessingCanvas" xmlns:cx="http://schemas.microsoft.com/office/drawing/2014/chartex" xmlns:cx1="http://schemas.microsoft.com/office/drawing/2015/9/8/chartex" xmlns:cx2="http://schemas.microsoft.com/office/drawing/2015/10/21/chartex" xmlns:cx3="http://schemas.microsoft.com/office/drawing/2016/5/9/chartex" xmlns:cx4="http://schemas.microsoft.com/office/drawing/2016/5/10/chartex" xmlns:cx5="http://schemas.microsoft.com/office/drawing/2016/5/11/chartex" xmlns:cx6="http://schemas.microsoft.com/office/drawing/2016/5/12/chartex" xmlns:cx7="http://schemas.microsoft.com/office/drawing/2016/5/13/chartex" xmlns:cx8="http://schemas.microsoft.com/office/drawing/2016/5/14/chartex" xmlns:mc="http://schemas.openxmlformats.org/markup-compatibility/2006" xmlns:aink="http://schemas.microsoft.com/office/drawing/2016/ink" xmlns:am3d="http://schemas.microsoft.com/office/drawing/2017/model3d" xmlns:o="urn:schemas-microsoft-com:office:office" xmlns:oel="http://schemas.microsoft.com/office/2019/extlst" xmlns:r="http://schemas.openxmlformats.org/officeDocument/2006/relationships" xmlns:m="http://schemas.openxmlformats.org/officeDocument/2006/math" xmlns:v="urn:schemas-microsoft-com:vml" xmlns:wp14="http://schemas.microsoft.com/office/word/2010/wordprocessingDrawing" xmlns:wp="http://schemas.openxmlformats.org/drawingml/2006/wordprocessingDrawing" xmlns:w10="urn:schemas-microsoft-com:office:word" xmlns:w="http://schemas.openxmlformats.org/wordprocessingml/2006/main" xmlns:w14="http://schemas.microsoft.com/office/word/2010/wordml" xmlns:w15="http://schemas.microsoft.com/office/word/2012/wordml" xmlns:w16cex="http://schemas.microsoft.com/office/word/2018/wordml/cex" xmlns:w16cid="http://schemas.microsoft.com/office/word/2016/wordml/cid" xmlns:w16="http://schemas.microsoft.com/office/word/2018/wordml" xmlns:w16sdtdh="http://schemas.microsoft.com/office/word/2020/wordml/sdtdatahash" xmlns:w16se="http://schemas.microsoft.com/office/word/2015/wordml/symex" xmlns:wpg="http://schemas.microsoft.com/office/word/2010/wordprocessingGroup" xmlns:wpi="http://schemas.microsoft.com/office/word/2010/wordprocessingInk" xmlns:wne="http://schemas.microsoft.com/office/word/2006/wordml" xmlns:wps="http://schemas.microsoft.com/office/word/2010/wordprocessingShape" mc:Ignorable="w14 w15 w16se w16cid w16 w16cex w16sdtdh wp14">
+<w:document xmlns:wpc="http://schemas.microsoft.com/office/word/2010/wordprocessingCanvas" xmlns:cx="http://schemas.microsoft.com/office/drawing/2014/chartex" xmlns:cx1="http://schemas.microsoft.com/office/drawing/2015/9/8/chartex" xmlns:cx2="http://schemas.microsoft.com/office/drawing/2015/10/21/chartex" xmlns:cx3="http://schemas.microsoft.com/office/drawing/2016/5/9/chartex" xmlns:cx4="http://schemas.microsoft.com/office/drawing/2016/5/10/chartex" xmlns:cx5="http://schemas.microsoft.com/office/drawing/2016/5/11/chartex" xmlns:cx6="http://schemas.microsoft.com/office/drawing/2016/5/12/chartex" xmlns:cx7="http://schemas.microsoft.com/office/drawing/2016/5/13/chartex" xmlns:cx8="http://schemas.microsoft.com/office/drawing/2016/5/14/chartex" xmlns:mc="http://schemas.openxmlformats.org/markup-compatibility/2006" xmlns:aink="http://schemas.microsoft.com/office/drawing/2016/ink" xmlns:am3d="http://schemas.microsoft.com/office/drawing/2017/model3d" xmlns:o="urn:schemas-microsoft-com:office:office" xmlns:r="http://schemas.openxmlformats.org/officeDocument/2006/relationships" xmlns:m="http://schemas.openxmlformats.org/officeDocument/2006/math" xmlns:v="urn:schemas-microsoft-com:vml" xmlns:wp14="http://schemas.microsoft.com/office/word/2010/wordprocessingDrawing" xmlns:wp="http://schemas.openxmlformats.org/drawingml/2006/wordprocessingDrawing" xmlns:w10="urn:schemas-microsoft-com:office:word" xmlns:w="http://schemas.openxmlformats.org/wordprocessingml/2006/main" xmlns:w14="http://schemas.microsoft.com/office/word/2010/wordml" xmlns:w15="http://schemas.microsoft.com/office/word/2012/wordml" xmlns:w16cid="http://schemas.microsoft.com/office/word/2016/wordml/cid" xmlns:w16se="http://schemas.microsoft.com/office/word/2015/wordml/symex" xmlns:wpg="http://schemas.microsoft.com/office/word/2010/wordprocessingGroup" xmlns:wpi="http://schemas.microsoft.com/office/word/2010/wordprocessingInk" xmlns:wne="http://schemas.microsoft.com/office/word/2006/wordml" xmlns:wps="http://schemas.microsoft.com/office/word/2010/wordprocessingShape" mc:Ignorable="w14 w15 w16se w16cid wp14">
   <w:body>
     <w:p>
       <w:pPr>
@@ -9584,7 +9584,21 @@
           <w:rFonts w:ascii="Garamond" w:eastAsia="Times New Roman" w:hAnsi="Garamond"/>
           <w:lang w:val="es-CO" w:eastAsia="es-MX"/>
         </w:rPr>
-        <w:t xml:space="preserve">Bootstrap, los cuales arrojan la siguiente información: </w:t>
+        <w:t>Bootstrap</w:t>
+      </w:r>
+      <w:r>
+        <w:rPr>
+          <w:rFonts w:ascii="Garamond" w:eastAsia="Times New Roman" w:hAnsi="Garamond"/>
+          <w:lang w:val="es-CO" w:eastAsia="es-MX"/>
+        </w:rPr>
+        <w:t xml:space="preserve"> la cual ayuda a caracteriza la viabilidad de cada una de las variables</w:t>
+      </w:r>
+      <w:r>
+        <w:rPr>
+          <w:rFonts w:ascii="Garamond" w:eastAsia="Times New Roman" w:hAnsi="Garamond"/>
+          <w:lang w:val="es-CO" w:eastAsia="es-MX"/>
+        </w:rPr>
+        <w:t xml:space="preserve">, los cuales arrojan la siguiente información: </w:t>
       </w:r>
     </w:p>
     <w:p>
@@ -9820,29 +9834,15 @@
           <w:lang w:val="es-CO" w:eastAsia="es-MX"/>
         </w:rPr>
       </w:pPr>
+      <w:bookmarkStart w:id="0" w:name="_GoBack"/>
+      <w:bookmarkEnd w:id="0"/>
       <w:r>
         <w:rPr>
           <w:rFonts w:ascii="Garamond" w:eastAsia="Times New Roman" w:hAnsi="Garamond"/>
           <w:highlight w:val="yellow"/>
           <w:lang w:val="es-CO" w:eastAsia="es-MX"/>
         </w:rPr>
-        <w:t>Contando con los coeficientes evidenciados en la anterior tabla que nos indican el impacto en el ingreso respecto a las variables independientes podemos continuar con la herramienta Bootstrap</w:t>
-      </w:r>
-      <w:r>
-        <w:rPr>
-          <w:rFonts w:ascii="Garamond" w:eastAsia="Times New Roman" w:hAnsi="Garamond"/>
-          <w:highlight w:val="yellow"/>
-          <w:lang w:val="es-CO" w:eastAsia="es-MX"/>
-        </w:rPr>
-        <w:t>,</w:t>
-      </w:r>
-      <w:r>
-        <w:rPr>
-          <w:rFonts w:ascii="Garamond" w:eastAsia="Times New Roman" w:hAnsi="Garamond"/>
-          <w:highlight w:val="yellow"/>
-          <w:lang w:val="es-CO" w:eastAsia="es-MX"/>
-        </w:rPr>
-        <w:t xml:space="preserve"> la cual ayuda a caracterizar la variabilidad. Por lo tanto, se realizó el ejercicio aplicando los conceptos de Bootstrap, utilizando la semilla 10101 y R=1000, se evidencian la siguiente distribución:</w:t>
+        <w:t>Por lo tanto, se realizó el ejercicio aplicando los conceptos de Bootstrap, utilizando la semilla 10101 y R=1000, se evidencian la siguiente distribución:</w:t>
       </w:r>
     </w:p>
     <w:p>
@@ -10097,7 +10097,6 @@
           <w:rFonts w:ascii="Garamond" w:eastAsia="Times New Roman" w:hAnsi="Garamond"/>
           <w:lang w:val="es-CO" w:eastAsia="es-MX"/>
         </w:rPr>
-        <w:lastRenderedPageBreak/>
         <w:t xml:space="preserve">Finalmente, el objetivo era maximizar la función, se decidió </w:t>
       </w:r>
       <w:proofErr w:type="gramStart"/>
@@ -11253,7 +11252,6 @@
           <w:rFonts w:ascii="Garamond" w:hAnsi="Garamond"/>
           <w:color w:val="000000" w:themeColor="text1"/>
         </w:rPr>
-        <w:lastRenderedPageBreak/>
         <w:t xml:space="preserve">Corte Constitucional de Colombia., (2016). Sentencia C-360/16. </w:t>
       </w:r>
       <w:hyperlink r:id="rId32" w:history="1">
@@ -11360,6 +11358,7 @@
           <w:color w:val="000000" w:themeColor="text1"/>
           <w:lang w:val="es-CO"/>
         </w:rPr>
+        <w:lastRenderedPageBreak/>
         <w:t xml:space="preserve">DANE., (2015). </w:t>
       </w:r>
       <w:r>
@@ -11618,7 +11617,7 @@
 </file>
 
 <file path=word/endnotes.xml><?xml version="1.0" encoding="utf-8"?>
-<w:endnotes xmlns:wpc="http://schemas.microsoft.com/office/word/2010/wordprocessingCanvas" xmlns:cx="http://schemas.microsoft.com/office/drawing/2014/chartex" xmlns:cx1="http://schemas.microsoft.com/office/drawing/2015/9/8/chartex" xmlns:cx2="http://schemas.microsoft.com/office/drawing/2015/10/21/chartex" xmlns:cx3="http://schemas.microsoft.com/office/drawing/2016/5/9/chartex" xmlns:cx4="http://schemas.microsoft.com/office/drawing/2016/5/10/chartex" xmlns:cx5="http://schemas.microsoft.com/office/drawing/2016/5/11/chartex" xmlns:cx6="http://schemas.microsoft.com/office/drawing/2016/5/12/chartex" xmlns:cx7="http://schemas.microsoft.com/office/drawing/2016/5/13/chartex" xmlns:cx8="http://schemas.microsoft.com/office/drawing/2016/5/14/chartex" xmlns:mc="http://schemas.openxmlformats.org/markup-compatibility/2006" xmlns:aink="http://schemas.microsoft.com/office/drawing/2016/ink" xmlns:am3d="http://schemas.microsoft.com/office/drawing/2017/model3d" xmlns:o="urn:schemas-microsoft-com:office:office" xmlns:oel="http://schemas.microsoft.com/office/2019/extlst" xmlns:r="http://schemas.openxmlformats.org/officeDocument/2006/relationships" xmlns:m="http://schemas.openxmlformats.org/officeDocument/2006/math" xmlns:v="urn:schemas-microsoft-com:vml" xmlns:wp14="http://schemas.microsoft.com/office/word/2010/wordprocessingDrawing" xmlns:wp="http://schemas.openxmlformats.org/drawingml/2006/wordprocessingDrawing" xmlns:w10="urn:schemas-microsoft-com:office:word" xmlns:w="http://schemas.openxmlformats.org/wordprocessingml/2006/main" xmlns:w14="http://schemas.microsoft.com/office/word/2010/wordml" xmlns:w15="http://schemas.microsoft.com/office/word/2012/wordml" xmlns:w16cex="http://schemas.microsoft.com/office/word/2018/wordml/cex" xmlns:w16cid="http://schemas.microsoft.com/office/word/2016/wordml/cid" xmlns:w16="http://schemas.microsoft.com/office/word/2018/wordml" xmlns:w16sdtdh="http://schemas.microsoft.com/office/word/2020/wordml/sdtdatahash" xmlns:w16se="http://schemas.microsoft.com/office/word/2015/wordml/symex" xmlns:wpg="http://schemas.microsoft.com/office/word/2010/wordprocessingGroup" xmlns:wpi="http://schemas.microsoft.com/office/word/2010/wordprocessingInk" xmlns:wne="http://schemas.microsoft.com/office/word/2006/wordml" xmlns:wps="http://schemas.microsoft.com/office/word/2010/wordprocessingShape" mc:Ignorable="w14 w15 w16se w16cid w16 w16cex w16sdtdh wp14">
+<w:endnotes xmlns:wpc="http://schemas.microsoft.com/office/word/2010/wordprocessingCanvas" xmlns:cx="http://schemas.microsoft.com/office/drawing/2014/chartex" xmlns:cx1="http://schemas.microsoft.com/office/drawing/2015/9/8/chartex" xmlns:cx2="http://schemas.microsoft.com/office/drawing/2015/10/21/chartex" xmlns:cx3="http://schemas.microsoft.com/office/drawing/2016/5/9/chartex" xmlns:cx4="http://schemas.microsoft.com/office/drawing/2016/5/10/chartex" xmlns:cx5="http://schemas.microsoft.com/office/drawing/2016/5/11/chartex" xmlns:cx6="http://schemas.microsoft.com/office/drawing/2016/5/12/chartex" xmlns:cx7="http://schemas.microsoft.com/office/drawing/2016/5/13/chartex" xmlns:cx8="http://schemas.microsoft.com/office/drawing/2016/5/14/chartex" xmlns:mc="http://schemas.openxmlformats.org/markup-compatibility/2006" xmlns:aink="http://schemas.microsoft.com/office/drawing/2016/ink" xmlns:am3d="http://schemas.microsoft.com/office/drawing/2017/model3d" xmlns:o="urn:schemas-microsoft-com:office:office" xmlns:r="http://schemas.openxmlformats.org/officeDocument/2006/relationships" xmlns:m="http://schemas.openxmlformats.org/officeDocument/2006/math" xmlns:v="urn:schemas-microsoft-com:vml" xmlns:wp14="http://schemas.microsoft.com/office/word/2010/wordprocessingDrawing" xmlns:wp="http://schemas.openxmlformats.org/drawingml/2006/wordprocessingDrawing" xmlns:w10="urn:schemas-microsoft-com:office:word" xmlns:w="http://schemas.openxmlformats.org/wordprocessingml/2006/main" xmlns:w14="http://schemas.microsoft.com/office/word/2010/wordml" xmlns:w15="http://schemas.microsoft.com/office/word/2012/wordml" xmlns:w16cid="http://schemas.microsoft.com/office/word/2016/wordml/cid" xmlns:w16se="http://schemas.microsoft.com/office/word/2015/wordml/symex" xmlns:wpg="http://schemas.microsoft.com/office/word/2010/wordprocessingGroup" xmlns:wpi="http://schemas.microsoft.com/office/word/2010/wordprocessingInk" xmlns:wne="http://schemas.microsoft.com/office/word/2006/wordml" xmlns:wps="http://schemas.microsoft.com/office/word/2010/wordprocessingShape" mc:Ignorable="w14 w15 w16se w16cid wp14">
   <w:endnote w:type="separator" w:id="-1">
     <w:p>
       <w:r>
@@ -11637,7 +11636,7 @@
 </file>
 
 <file path=word/footnotes.xml><?xml version="1.0" encoding="utf-8"?>
-<w:footnotes xmlns:wpc="http://schemas.microsoft.com/office/word/2010/wordprocessingCanvas" xmlns:cx="http://schemas.microsoft.com/office/drawing/2014/chartex" xmlns:cx1="http://schemas.microsoft.com/office/drawing/2015/9/8/chartex" xmlns:cx2="http://schemas.microsoft.com/office/drawing/2015/10/21/chartex" xmlns:cx3="http://schemas.microsoft.com/office/drawing/2016/5/9/chartex" xmlns:cx4="http://schemas.microsoft.com/office/drawing/2016/5/10/chartex" xmlns:cx5="http://schemas.microsoft.com/office/drawing/2016/5/11/chartex" xmlns:cx6="http://schemas.microsoft.com/office/drawing/2016/5/12/chartex" xmlns:cx7="http://schemas.microsoft.com/office/drawing/2016/5/13/chartex" xmlns:cx8="http://schemas.microsoft.com/office/drawing/2016/5/14/chartex" xmlns:mc="http://schemas.openxmlformats.org/markup-compatibility/2006" xmlns:aink="http://schemas.microsoft.com/office/drawing/2016/ink" xmlns:am3d="http://schemas.microsoft.com/office/drawing/2017/model3d" xmlns:o="urn:schemas-microsoft-com:office:office" xmlns:oel="http://schemas.microsoft.com/office/2019/extlst" xmlns:r="http://schemas.openxmlformats.org/officeDocument/2006/relationships" xmlns:m="http://schemas.openxmlformats.org/officeDocument/2006/math" xmlns:v="urn:schemas-microsoft-com:vml" xmlns:wp14="http://schemas.microsoft.com/office/word/2010/wordprocessingDrawing" xmlns:wp="http://schemas.openxmlformats.org/drawingml/2006/wordprocessingDrawing" xmlns:w10="urn:schemas-microsoft-com:office:word" xmlns:w="http://schemas.openxmlformats.org/wordprocessingml/2006/main" xmlns:w14="http://schemas.microsoft.com/office/word/2010/wordml" xmlns:w15="http://schemas.microsoft.com/office/word/2012/wordml" xmlns:w16cex="http://schemas.microsoft.com/office/word/2018/wordml/cex" xmlns:w16cid="http://schemas.microsoft.com/office/word/2016/wordml/cid" xmlns:w16="http://schemas.microsoft.com/office/word/2018/wordml" xmlns:w16sdtdh="http://schemas.microsoft.com/office/word/2020/wordml/sdtdatahash" xmlns:w16se="http://schemas.microsoft.com/office/word/2015/wordml/symex" xmlns:wpg="http://schemas.microsoft.com/office/word/2010/wordprocessingGroup" xmlns:wpi="http://schemas.microsoft.com/office/word/2010/wordprocessingInk" xmlns:wne="http://schemas.microsoft.com/office/word/2006/wordml" xmlns:wps="http://schemas.microsoft.com/office/word/2010/wordprocessingShape" mc:Ignorable="w14 w15 w16se w16cid w16 w16cex w16sdtdh wp14">
+<w:footnotes xmlns:wpc="http://schemas.microsoft.com/office/word/2010/wordprocessingCanvas" xmlns:cx="http://schemas.microsoft.com/office/drawing/2014/chartex" xmlns:cx1="http://schemas.microsoft.com/office/drawing/2015/9/8/chartex" xmlns:cx2="http://schemas.microsoft.com/office/drawing/2015/10/21/chartex" xmlns:cx3="http://schemas.microsoft.com/office/drawing/2016/5/9/chartex" xmlns:cx4="http://schemas.microsoft.com/office/drawing/2016/5/10/chartex" xmlns:cx5="http://schemas.microsoft.com/office/drawing/2016/5/11/chartex" xmlns:cx6="http://schemas.microsoft.com/office/drawing/2016/5/12/chartex" xmlns:cx7="http://schemas.microsoft.com/office/drawing/2016/5/13/chartex" xmlns:cx8="http://schemas.microsoft.com/office/drawing/2016/5/14/chartex" xmlns:mc="http://schemas.openxmlformats.org/markup-compatibility/2006" xmlns:aink="http://schemas.microsoft.com/office/drawing/2016/ink" xmlns:am3d="http://schemas.microsoft.com/office/drawing/2017/model3d" xmlns:o="urn:schemas-microsoft-com:office:office" xmlns:r="http://schemas.openxmlformats.org/officeDocument/2006/relationships" xmlns:m="http://schemas.openxmlformats.org/officeDocument/2006/math" xmlns:v="urn:schemas-microsoft-com:vml" xmlns:wp14="http://schemas.microsoft.com/office/word/2010/wordprocessingDrawing" xmlns:wp="http://schemas.openxmlformats.org/drawingml/2006/wordprocessingDrawing" xmlns:w10="urn:schemas-microsoft-com:office:word" xmlns:w="http://schemas.openxmlformats.org/wordprocessingml/2006/main" xmlns:w14="http://schemas.microsoft.com/office/word/2010/wordml" xmlns:w15="http://schemas.microsoft.com/office/word/2012/wordml" xmlns:w16cid="http://schemas.microsoft.com/office/word/2016/wordml/cid" xmlns:w16se="http://schemas.microsoft.com/office/word/2015/wordml/symex" xmlns:wpg="http://schemas.microsoft.com/office/word/2010/wordprocessingGroup" xmlns:wpi="http://schemas.microsoft.com/office/word/2010/wordprocessingInk" xmlns:wne="http://schemas.microsoft.com/office/word/2006/wordml" xmlns:wps="http://schemas.microsoft.com/office/word/2010/wordprocessingShape" mc:Ignorable="w14 w15 w16se w16cid wp14">
   <w:footnote w:type="separator" w:id="-1">
     <w:p>
       <w:r>
@@ -11656,7 +11655,7 @@
 </file>
 
 <file path=word/header1.xml><?xml version="1.0" encoding="utf-8"?>
-<w:hdr xmlns:wpc="http://schemas.microsoft.com/office/word/2010/wordprocessingCanvas" xmlns:cx="http://schemas.microsoft.com/office/drawing/2014/chartex" xmlns:cx1="http://schemas.microsoft.com/office/drawing/2015/9/8/chartex" xmlns:cx2="http://schemas.microsoft.com/office/drawing/2015/10/21/chartex" xmlns:cx3="http://schemas.microsoft.com/office/drawing/2016/5/9/chartex" xmlns:cx4="http://schemas.microsoft.com/office/drawing/2016/5/10/chartex" xmlns:cx5="http://schemas.microsoft.com/office/drawing/2016/5/11/chartex" xmlns:cx6="http://schemas.microsoft.com/office/drawing/2016/5/12/chartex" xmlns:cx7="http://schemas.microsoft.com/office/drawing/2016/5/13/chartex" xmlns:cx8="http://schemas.microsoft.com/office/drawing/2016/5/14/chartex" xmlns:mc="http://schemas.openxmlformats.org/markup-compatibility/2006" xmlns:aink="http://schemas.microsoft.com/office/drawing/2016/ink" xmlns:am3d="http://schemas.microsoft.com/office/drawing/2017/model3d" xmlns:o="urn:schemas-microsoft-com:office:office" xmlns:oel="http://schemas.microsoft.com/office/2019/extlst" xmlns:r="http://schemas.openxmlformats.org/officeDocument/2006/relationships" xmlns:m="http://schemas.openxmlformats.org/officeDocument/2006/math" xmlns:v="urn:schemas-microsoft-com:vml" xmlns:wp14="http://schemas.microsoft.com/office/word/2010/wordprocessingDrawing" xmlns:wp="http://schemas.openxmlformats.org/drawingml/2006/wordprocessingDrawing" xmlns:w10="urn:schemas-microsoft-com:office:word" xmlns:w="http://schemas.openxmlformats.org/wordprocessingml/2006/main" xmlns:w14="http://schemas.microsoft.com/office/word/2010/wordml" xmlns:w15="http://schemas.microsoft.com/office/word/2012/wordml" xmlns:w16cex="http://schemas.microsoft.com/office/word/2018/wordml/cex" xmlns:w16cid="http://schemas.microsoft.com/office/word/2016/wordml/cid" xmlns:w16="http://schemas.microsoft.com/office/word/2018/wordml" xmlns:w16sdtdh="http://schemas.microsoft.com/office/word/2020/wordml/sdtdatahash" xmlns:w16se="http://schemas.microsoft.com/office/word/2015/wordml/symex" xmlns:wpg="http://schemas.microsoft.com/office/word/2010/wordprocessingGroup" xmlns:wpi="http://schemas.microsoft.com/office/word/2010/wordprocessingInk" xmlns:wne="http://schemas.microsoft.com/office/word/2006/wordml" xmlns:wps="http://schemas.microsoft.com/office/word/2010/wordprocessingShape" mc:Ignorable="w14 w15 w16se w16cid w16 w16cex w16sdtdh wp14">
+<w:hdr xmlns:wpc="http://schemas.microsoft.com/office/word/2010/wordprocessingCanvas" xmlns:cx="http://schemas.microsoft.com/office/drawing/2014/chartex" xmlns:cx1="http://schemas.microsoft.com/office/drawing/2015/9/8/chartex" xmlns:cx2="http://schemas.microsoft.com/office/drawing/2015/10/21/chartex" xmlns:cx3="http://schemas.microsoft.com/office/drawing/2016/5/9/chartex" xmlns:cx4="http://schemas.microsoft.com/office/drawing/2016/5/10/chartex" xmlns:cx5="http://schemas.microsoft.com/office/drawing/2016/5/11/chartex" xmlns:cx6="http://schemas.microsoft.com/office/drawing/2016/5/12/chartex" xmlns:cx7="http://schemas.microsoft.com/office/drawing/2016/5/13/chartex" xmlns:cx8="http://schemas.microsoft.com/office/drawing/2016/5/14/chartex" xmlns:mc="http://schemas.openxmlformats.org/markup-compatibility/2006" xmlns:aink="http://schemas.microsoft.com/office/drawing/2016/ink" xmlns:am3d="http://schemas.microsoft.com/office/drawing/2017/model3d" xmlns:o="urn:schemas-microsoft-com:office:office" xmlns:r="http://schemas.openxmlformats.org/officeDocument/2006/relationships" xmlns:m="http://schemas.openxmlformats.org/officeDocument/2006/math" xmlns:v="urn:schemas-microsoft-com:vml" xmlns:wp14="http://schemas.microsoft.com/office/word/2010/wordprocessingDrawing" xmlns:wp="http://schemas.openxmlformats.org/drawingml/2006/wordprocessingDrawing" xmlns:w10="urn:schemas-microsoft-com:office:word" xmlns:w="http://schemas.openxmlformats.org/wordprocessingml/2006/main" xmlns:w14="http://schemas.microsoft.com/office/word/2010/wordml" xmlns:w15="http://schemas.microsoft.com/office/word/2012/wordml" xmlns:w16cid="http://schemas.microsoft.com/office/word/2016/wordml/cid" xmlns:w16se="http://schemas.microsoft.com/office/word/2015/wordml/symex" xmlns:wpg="http://schemas.microsoft.com/office/word/2010/wordprocessingGroup" xmlns:wpi="http://schemas.microsoft.com/office/word/2010/wordprocessingInk" xmlns:wne="http://schemas.microsoft.com/office/word/2006/wordml" xmlns:wps="http://schemas.microsoft.com/office/word/2010/wordprocessingShape" mc:Ignorable="w14 w15 w16se w16cid wp14">
   <w:p>
     <w:pPr>
       <w:pStyle w:val="Encabezado"/>
@@ -11687,7 +11686,7 @@
 </file>
 
 <file path=word/numbering.xml><?xml version="1.0" encoding="utf-8"?>
-<w:numbering xmlns:wpc="http://schemas.microsoft.com/office/word/2010/wordprocessingCanvas" xmlns:cx="http://schemas.microsoft.com/office/drawing/2014/chartex" xmlns:cx1="http://schemas.microsoft.com/office/drawing/2015/9/8/chartex" xmlns:cx2="http://schemas.microsoft.com/office/drawing/2015/10/21/chartex" xmlns:cx3="http://schemas.microsoft.com/office/drawing/2016/5/9/chartex" xmlns:cx4="http://schemas.microsoft.com/office/drawing/2016/5/10/chartex" xmlns:cx5="http://schemas.microsoft.com/office/drawing/2016/5/11/chartex" xmlns:cx6="http://schemas.microsoft.com/office/drawing/2016/5/12/chartex" xmlns:cx7="http://schemas.microsoft.com/office/drawing/2016/5/13/chartex" xmlns:cx8="http://schemas.microsoft.com/office/drawing/2016/5/14/chartex" xmlns:mc="http://schemas.openxmlformats.org/markup-compatibility/2006" xmlns:aink="http://schemas.microsoft.com/office/drawing/2016/ink" xmlns:am3d="http://schemas.microsoft.com/office/drawing/2017/model3d" xmlns:o="urn:schemas-microsoft-com:office:office" xmlns:oel="http://schemas.microsoft.com/office/2019/extlst" xmlns:r="http://schemas.openxmlformats.org/officeDocument/2006/relationships" xmlns:m="http://schemas.openxmlformats.org/officeDocument/2006/math" xmlns:v="urn:schemas-microsoft-com:vml" xmlns:wp14="http://schemas.microsoft.com/office/word/2010/wordprocessingDrawing" xmlns:wp="http://schemas.openxmlformats.org/drawingml/2006/wordprocessingDrawing" xmlns:w10="urn:schemas-microsoft-com:office:word" xmlns:w="http://schemas.openxmlformats.org/wordprocessingml/2006/main" xmlns:w14="http://schemas.microsoft.com/office/word/2010/wordml" xmlns:w15="http://schemas.microsoft.com/office/word/2012/wordml" xmlns:w16cex="http://schemas.microsoft.com/office/word/2018/wordml/cex" xmlns:w16cid="http://schemas.microsoft.com/office/word/2016/wordml/cid" xmlns:w16="http://schemas.microsoft.com/office/word/2018/wordml" xmlns:w16sdtdh="http://schemas.microsoft.com/office/word/2020/wordml/sdtdatahash" xmlns:w16se="http://schemas.microsoft.com/office/word/2015/wordml/symex" xmlns:wpg="http://schemas.microsoft.com/office/word/2010/wordprocessingGroup" xmlns:wpi="http://schemas.microsoft.com/office/word/2010/wordprocessingInk" xmlns:wne="http://schemas.microsoft.com/office/word/2006/wordml" xmlns:wps="http://schemas.microsoft.com/office/word/2010/wordprocessingShape" mc:Ignorable="w14 w15 w16se w16cid w16 w16cex w16sdtdh wp14">
+<w:numbering xmlns:wpc="http://schemas.microsoft.com/office/word/2010/wordprocessingCanvas" xmlns:cx="http://schemas.microsoft.com/office/drawing/2014/chartex" xmlns:cx1="http://schemas.microsoft.com/office/drawing/2015/9/8/chartex" xmlns:cx2="http://schemas.microsoft.com/office/drawing/2015/10/21/chartex" xmlns:cx3="http://schemas.microsoft.com/office/drawing/2016/5/9/chartex" xmlns:cx4="http://schemas.microsoft.com/office/drawing/2016/5/10/chartex" xmlns:cx5="http://schemas.microsoft.com/office/drawing/2016/5/11/chartex" xmlns:cx6="http://schemas.microsoft.com/office/drawing/2016/5/12/chartex" xmlns:cx7="http://schemas.microsoft.com/office/drawing/2016/5/13/chartex" xmlns:cx8="http://schemas.microsoft.com/office/drawing/2016/5/14/chartex" xmlns:mc="http://schemas.openxmlformats.org/markup-compatibility/2006" xmlns:aink="http://schemas.microsoft.com/office/drawing/2016/ink" xmlns:am3d="http://schemas.microsoft.com/office/drawing/2017/model3d" xmlns:o="urn:schemas-microsoft-com:office:office" xmlns:r="http://schemas.openxmlformats.org/officeDocument/2006/relationships" xmlns:m="http://schemas.openxmlformats.org/officeDocument/2006/math" xmlns:v="urn:schemas-microsoft-com:vml" xmlns:wp14="http://schemas.microsoft.com/office/word/2010/wordprocessingDrawing" xmlns:wp="http://schemas.openxmlformats.org/drawingml/2006/wordprocessingDrawing" xmlns:w10="urn:schemas-microsoft-com:office:word" xmlns:w="http://schemas.openxmlformats.org/wordprocessingml/2006/main" xmlns:w14="http://schemas.microsoft.com/office/word/2010/wordml" xmlns:w15="http://schemas.microsoft.com/office/word/2012/wordml" xmlns:w16cid="http://schemas.microsoft.com/office/word/2016/wordml/cid" xmlns:w16se="http://schemas.microsoft.com/office/word/2015/wordml/symex" xmlns:wpg="http://schemas.microsoft.com/office/word/2010/wordprocessingGroup" xmlns:wpi="http://schemas.microsoft.com/office/word/2010/wordprocessingInk" xmlns:wne="http://schemas.microsoft.com/office/word/2006/wordml" xmlns:wps="http://schemas.microsoft.com/office/word/2010/wordprocessingShape" mc:Ignorable="w14 w15 w16se w16cid wp14">
   <w:abstractNum w:abstractNumId="0" w15:restartNumberingAfterBreak="0">
     <w:nsid w:val="01D04927"/>
     <w:multiLevelType w:val="hybridMultilevel"/>
@@ -12655,41 +12654,41 @@
       </w:pPr>
     </w:lvl>
   </w:abstractNum>
-  <w:num w:numId="1" w16cid:durableId="908853869">
+  <w:num w:numId="1">
     <w:abstractNumId w:val="6"/>
   </w:num>
-  <w:num w:numId="2" w16cid:durableId="1234202751">
+  <w:num w:numId="2">
     <w:abstractNumId w:val="1"/>
   </w:num>
-  <w:num w:numId="3" w16cid:durableId="1393694654">
+  <w:num w:numId="3">
     <w:abstractNumId w:val="0"/>
   </w:num>
-  <w:num w:numId="4" w16cid:durableId="1133328945">
+  <w:num w:numId="4">
     <w:abstractNumId w:val="3"/>
   </w:num>
-  <w:num w:numId="5" w16cid:durableId="389815515">
+  <w:num w:numId="5">
     <w:abstractNumId w:val="8"/>
   </w:num>
-  <w:num w:numId="6" w16cid:durableId="1628513139">
+  <w:num w:numId="6">
     <w:abstractNumId w:val="7"/>
   </w:num>
-  <w:num w:numId="7" w16cid:durableId="36122791">
+  <w:num w:numId="7">
     <w:abstractNumId w:val="5"/>
   </w:num>
-  <w:num w:numId="8" w16cid:durableId="315845188">
+  <w:num w:numId="8">
     <w:abstractNumId w:val="4"/>
   </w:num>
-  <w:num w:numId="9" w16cid:durableId="1806895615">
+  <w:num w:numId="9">
     <w:abstractNumId w:val="9"/>
   </w:num>
-  <w:num w:numId="10" w16cid:durableId="819152398">
+  <w:num w:numId="10">
     <w:abstractNumId w:val="2"/>
   </w:num>
 </w:numbering>
 </file>
 
 <file path=word/styles.xml><?xml version="1.0" encoding="utf-8"?>
-<w:styles xmlns:mc="http://schemas.openxmlformats.org/markup-compatibility/2006" xmlns:r="http://schemas.openxmlformats.org/officeDocument/2006/relationships" xmlns:w="http://schemas.openxmlformats.org/wordprocessingml/2006/main" xmlns:w14="http://schemas.microsoft.com/office/word/2010/wordml" xmlns:w15="http://schemas.microsoft.com/office/word/2012/wordml" xmlns:w16cex="http://schemas.microsoft.com/office/word/2018/wordml/cex" xmlns:w16cid="http://schemas.microsoft.com/office/word/2016/wordml/cid" xmlns:w16="http://schemas.microsoft.com/office/word/2018/wordml" xmlns:w16sdtdh="http://schemas.microsoft.com/office/word/2020/wordml/sdtdatahash" xmlns:w16se="http://schemas.microsoft.com/office/word/2015/wordml/symex" mc:Ignorable="w14 w15 w16se w16cid w16 w16cex w16sdtdh">
+<w:styles xmlns:mc="http://schemas.openxmlformats.org/markup-compatibility/2006" xmlns:r="http://schemas.openxmlformats.org/officeDocument/2006/relationships" xmlns:w="http://schemas.openxmlformats.org/wordprocessingml/2006/main" xmlns:w14="http://schemas.microsoft.com/office/word/2010/wordml" xmlns:w15="http://schemas.microsoft.com/office/word/2012/wordml" xmlns:w16cid="http://schemas.microsoft.com/office/word/2016/wordml/cid" xmlns:w16se="http://schemas.microsoft.com/office/word/2015/wordml/symex" mc:Ignorable="w14 w15 w16se w16cid">
   <w:docDefaults>
     <w:rPrDefault>
       <w:rPr>
@@ -12701,7 +12700,7 @@
     </w:rPrDefault>
     <w:pPrDefault/>
   </w:docDefaults>
-  <w:latentStyles w:defLockedState="0" w:defUIPriority="99" w:defSemiHidden="0" w:defUnhideWhenUsed="0" w:defQFormat="0" w:count="376">
+  <w:latentStyles w:defLockedState="0" w:defUIPriority="99" w:defSemiHidden="0" w:defUnhideWhenUsed="0" w:defQFormat="0" w:count="377">
     <w:lsdException w:name="Normal" w:uiPriority="0" w:qFormat="1"/>
     <w:lsdException w:name="heading 1" w:uiPriority="9" w:qFormat="1"/>
     <w:lsdException w:name="heading 2" w:semiHidden="1" w:uiPriority="9" w:unhideWhenUsed="1" w:qFormat="1"/>
@@ -12807,7 +12806,6 @@
     <w:lsdException w:name="HTML Sample" w:semiHidden="1" w:unhideWhenUsed="1"/>
     <w:lsdException w:name="HTML Typewriter" w:semiHidden="1" w:unhideWhenUsed="1"/>
     <w:lsdException w:name="HTML Variable" w:semiHidden="1" w:unhideWhenUsed="1"/>
-    <w:lsdException w:name="Normal Table" w:semiHidden="1" w:unhideWhenUsed="1"/>
     <w:lsdException w:name="annotation subject" w:semiHidden="1" w:unhideWhenUsed="1"/>
     <w:lsdException w:name="No List" w:semiHidden="1" w:unhideWhenUsed="1"/>
     <w:lsdException w:name="Outline List 1" w:semiHidden="1" w:unhideWhenUsed="1"/>
@@ -12854,10 +12852,8 @@
     <w:lsdException w:name="Table Subtle 2" w:semiHidden="1" w:unhideWhenUsed="1"/>
     <w:lsdException w:name="Table Web 1" w:semiHidden="1" w:unhideWhenUsed="1"/>
     <w:lsdException w:name="Table Web 2" w:semiHidden="1" w:unhideWhenUsed="1"/>
-    <w:lsdException w:name="Table Web 3" w:semiHidden="1" w:unhideWhenUsed="1"/>
     <w:lsdException w:name="Balloon Text" w:semiHidden="1" w:unhideWhenUsed="1"/>
     <w:lsdException w:name="Table Grid" w:uiPriority="39"/>
-    <w:lsdException w:name="Table Theme" w:semiHidden="1" w:unhideWhenUsed="1"/>
     <w:lsdException w:name="Placeholder Text" w:semiHidden="1"/>
     <w:lsdException w:name="No Spacing" w:uiPriority="1" w:qFormat="1"/>
     <w:lsdException w:name="Light Shading" w:uiPriority="60"/>
@@ -13078,6 +13074,7 @@
     <w:lsdException w:name="Hashtag" w:semiHidden="1" w:unhideWhenUsed="1"/>
     <w:lsdException w:name="Unresolved Mention" w:semiHidden="1" w:unhideWhenUsed="1"/>
     <w:lsdException w:name="Smart Link" w:semiHidden="1" w:unhideWhenUsed="1"/>
+    <w:lsdException w:name="Smart Link Error" w:semiHidden="1" w:unhideWhenUsed="1"/>
   </w:latentStyles>
   <w:style w:type="paragraph" w:default="1" w:styleId="Normal">
     <w:name w:val="Normal"/>
@@ -13591,7 +13588,7 @@
 </file>
 
 <file path=customXml/itemProps1.xml><?xml version="1.0" encoding="utf-8"?>
-<ds:datastoreItem xmlns:ds="http://schemas.openxmlformats.org/officeDocument/2006/customXml" ds:itemID="{6AF14B9E-45E5-884E-8217-500F8C1182F5}">
+<ds:datastoreItem xmlns:ds="http://schemas.openxmlformats.org/officeDocument/2006/customXml" ds:itemID="{E269FF27-9294-4075-AC25-F1D0B95A2240}">
   <ds:schemaRefs>
     <ds:schemaRef ds:uri="http://schemas.openxmlformats.org/officeDocument/2006/bibliography"/>
   </ds:schemaRefs>

</xml_diff>